<commit_message>
Updated Triggers, and Documentation
</commit_message>
<xml_diff>
--- a/Oracle Forms Webcam Integration Documentation.docx
+++ b/Oracle Forms Webcam Integration Documentation.docx
@@ -1269,7 +1269,7 @@
         <w:rPr>
           <w:rtl w:val="0"/>
         </w:rPr>
-        <w:t xml:space="preserve">: The captured image is saved in a temporary directory, with the path written to a text file for retrieval.</w:t>
+        <w:t xml:space="preserve">: The captured image is saved in a temporary directoryl.</w:t>
       </w:r>
     </w:p>
     <w:p>
@@ -1803,7 +1803,7 @@
         <w:rPr>
           <w:rtl w:val="0"/>
         </w:rPr>
-        <w:t xml:space="preserve">The Java program captures the image and writes the image path to a text file in a temporary directory.</w:t>
+        <w:t xml:space="preserve">The Java program captures the image and writes the image to a temporary directory.</w:t>
       </w:r>
     </w:p>
     <w:p>
@@ -1872,7 +1872,7 @@
         <w:rPr>
           <w:rtl w:val="0"/>
         </w:rPr>
-        <w:t xml:space="preserve">The image is dynamically loaded into the form’s image item using the path retrieved from the text file.</w:t>
+        <w:t xml:space="preserve">The image is dynamically loaded into the form’s image item using the file path.</w:t>
       </w:r>
     </w:p>
     <w:p>
@@ -1976,7 +1976,7 @@
                 <w:shd w:fill="333333" w:val="clear"/>
                 <w:rtl w:val="0"/>
               </w:rPr>
-              <w:t xml:space="preserve">v_file_text</w:t>
+              <w:t xml:space="preserve">v_file_path</w:t>
             </w:r>
             <w:r>
               <w:rPr>
@@ -2739,7 +2739,7 @@
               <w:jc w:val="left"/>
               <w:rPr>
                 <w:rFonts w:ascii="Roboto Mono" w:cs="Roboto Mono" w:eastAsia="Roboto Mono" w:hAnsi="Roboto Mono"/>
-                <w:color w:val="188038"/>
+                <w:color w:val="93c47d"/>
               </w:rPr>
             </w:pPr>
             <w:r>
@@ -2797,7 +2797,7 @@
                 <w:shd w:fill="333333" w:val="clear"/>
                 <w:rtl w:val="0"/>
               </w:rPr>
-              <w:t xml:space="preserve">'image_path.txt'</w:t>
+              <w:t xml:space="preserve">'webcam_capture.jpg'</w:t>
             </w:r>
             <w:r>
               <w:rPr>
@@ -2806,7 +2806,16 @@
                 <w:shd w:fill="333333" w:val="clear"/>
                 <w:rtl w:val="0"/>
               </w:rPr>
-              <w:t xml:space="preserve">;</w:t>
+              <w:t xml:space="preserve">;  </w:t>
+            </w:r>
+            <w:r>
+              <w:rPr>
+                <w:rFonts w:ascii="Consolas" w:cs="Consolas" w:eastAsia="Consolas" w:hAnsi="Consolas"/>
+                <w:color w:val="93c47d"/>
+                <w:shd w:fill="333333" w:val="clear"/>
+                <w:rtl w:val="0"/>
+              </w:rPr>
+              <w:t xml:space="preserve">-- Direct reference to the image file</w:t>
             </w:r>
             <w:r>
               <w:rPr>
@@ -3850,7 +3859,10 @@
               <w:ind w:left="0" w:right="0" w:firstLine="0"/>
               <w:jc w:val="left"/>
               <w:rPr>
-                <w:b w:val="1"/>
+                <w:rFonts w:ascii="Consolas" w:cs="Consolas" w:eastAsia="Consolas" w:hAnsi="Consolas"/>
+                <w:b w:val="1"/>
+                <w:color w:val="fcc28c"/>
+                <w:shd w:fill="333333" w:val="clear"/>
               </w:rPr>
             </w:pPr>
             <w:r>
@@ -3872,7 +3884,7 @@
                 <w:rtl w:val="0"/>
               </w:rPr>
               <w:br w:type="textWrapping"/>
-              <w:t xml:space="preserve">   v_filename VARCHAR2(</w:t>
+              <w:t xml:space="preserve">   v_file_path VARCHAR2(</w:t>
             </w:r>
             <w:r>
               <w:rPr>
@@ -3882,7 +3894,7 @@
                 <w:shd w:fill="333333" w:val="clear"/>
                 <w:rtl w:val="0"/>
               </w:rPr>
-              <w:t xml:space="preserve">256</w:t>
+              <w:t xml:space="preserve">1000</w:t>
             </w:r>
             <w:r>
               <w:rPr>
@@ -3894,17 +3906,258 @@
               </w:rPr>
               <w:t xml:space="preserve">);</w:t>
               <w:br w:type="textWrapping"/>
-              <w:t xml:space="preserve">   v_file_text VARCHAR2(</w:t>
-            </w:r>
-            <w:r>
-              <w:rPr>
-                <w:rFonts w:ascii="Consolas" w:cs="Consolas" w:eastAsia="Consolas" w:hAnsi="Consolas"/>
-                <w:b w:val="1"/>
-                <w:color w:val="d36363"/>
-                <w:shd w:fill="333333" w:val="clear"/>
-                <w:rtl w:val="0"/>
-              </w:rPr>
-              <w:t xml:space="preserve">1000</w:t>
+            </w:r>
+            <w:r>
+              <w:rPr>
+                <w:rFonts w:ascii="Consolas" w:cs="Consolas" w:eastAsia="Consolas" w:hAnsi="Consolas"/>
+                <w:b w:val="1"/>
+                <w:color w:val="fcc28c"/>
+                <w:shd w:fill="333333" w:val="clear"/>
+                <w:rtl w:val="0"/>
+              </w:rPr>
+              <w:t xml:space="preserve">BEGIN</w:t>
+            </w:r>
+            <w:r>
+              <w:rPr>
+                <w:rFonts w:ascii="Consolas" w:cs="Consolas" w:eastAsia="Consolas" w:hAnsi="Consolas"/>
+                <w:b w:val="1"/>
+                <w:color w:val="ffffff"/>
+                <w:shd w:fill="333333" w:val="clear"/>
+                <w:rtl w:val="0"/>
+              </w:rPr>
+              <w:br w:type="textWrapping"/>
+              <w:t xml:space="preserve">  </w:t>
+            </w:r>
+            <w:r>
+              <w:rPr>
+                <w:rFonts w:ascii="Consolas" w:cs="Consolas" w:eastAsia="Consolas" w:hAnsi="Consolas"/>
+                <w:b w:val="1"/>
+                <w:color w:val="93c47d"/>
+                <w:shd w:fill="333333" w:val="clear"/>
+                <w:rtl w:val="0"/>
+              </w:rPr>
+              <w:t xml:space="preserve"> -- Execute the Java program using global variables for Java paths and library paths</w:t>
+              <w:br w:type="textWrapping"/>
+            </w:r>
+            <w:r>
+              <w:rPr>
+                <w:rFonts w:ascii="Consolas" w:cs="Consolas" w:eastAsia="Consolas" w:hAnsi="Consolas"/>
+                <w:b w:val="1"/>
+                <w:color w:val="ffffff"/>
+                <w:shd w:fill="333333" w:val="clear"/>
+                <w:rtl w:val="0"/>
+              </w:rPr>
+              <w:t xml:space="preserve">   HOST(</w:t>
+            </w:r>
+            <w:r>
+              <w:rPr>
+                <w:rFonts w:ascii="Consolas" w:cs="Consolas" w:eastAsia="Consolas" w:hAnsi="Consolas"/>
+                <w:b w:val="1"/>
+                <w:color w:val="fff2cc"/>
+                <w:shd w:fill="333333" w:val="clear"/>
+                <w:rtl w:val="0"/>
+              </w:rPr>
+              <w:t xml:space="preserve">:global</w:t>
+            </w:r>
+            <w:r>
+              <w:rPr>
+                <w:rFonts w:ascii="Consolas" w:cs="Consolas" w:eastAsia="Consolas" w:hAnsi="Consolas"/>
+                <w:b w:val="1"/>
+                <w:color w:val="ffffff"/>
+                <w:shd w:fill="333333" w:val="clear"/>
+                <w:rtl w:val="0"/>
+              </w:rPr>
+              <w:t xml:space="preserve">.</w:t>
+            </w:r>
+            <w:r>
+              <w:rPr>
+                <w:rFonts w:ascii="Consolas" w:cs="Consolas" w:eastAsia="Consolas" w:hAnsi="Consolas"/>
+                <w:b w:val="1"/>
+                <w:color w:val="fcc28c"/>
+                <w:shd w:fill="333333" w:val="clear"/>
+                <w:rtl w:val="0"/>
+              </w:rPr>
+              <w:t xml:space="preserve">java_exec</w:t>
+            </w:r>
+            <w:r>
+              <w:rPr>
+                <w:rFonts w:ascii="Consolas" w:cs="Consolas" w:eastAsia="Consolas" w:hAnsi="Consolas"/>
+                <w:b w:val="1"/>
+                <w:color w:val="ffffff"/>
+                <w:shd w:fill="333333" w:val="clear"/>
+                <w:rtl w:val="0"/>
+              </w:rPr>
+              <w:t xml:space="preserve"> || </w:t>
+            </w:r>
+            <w:r>
+              <w:rPr>
+                <w:rFonts w:ascii="Consolas" w:cs="Consolas" w:eastAsia="Consolas" w:hAnsi="Consolas"/>
+                <w:b w:val="1"/>
+                <w:color w:val="a2fca2"/>
+                <w:shd w:fill="333333" w:val="clear"/>
+                <w:rtl w:val="0"/>
+              </w:rPr>
+              <w:t xml:space="preserve">' -Djava.library.path="'</w:t>
+            </w:r>
+            <w:r>
+              <w:rPr>
+                <w:rFonts w:ascii="Consolas" w:cs="Consolas" w:eastAsia="Consolas" w:hAnsi="Consolas"/>
+                <w:b w:val="1"/>
+                <w:color w:val="ffffff"/>
+                <w:shd w:fill="333333" w:val="clear"/>
+                <w:rtl w:val="0"/>
+              </w:rPr>
+              <w:t xml:space="preserve"> || </w:t>
+            </w:r>
+            <w:r>
+              <w:rPr>
+                <w:rFonts w:ascii="Consolas" w:cs="Consolas" w:eastAsia="Consolas" w:hAnsi="Consolas"/>
+                <w:b w:val="1"/>
+                <w:color w:val="fff2cc"/>
+                <w:shd w:fill="333333" w:val="clear"/>
+                <w:rtl w:val="0"/>
+              </w:rPr>
+              <w:t xml:space="preserve">:global</w:t>
+            </w:r>
+            <w:r>
+              <w:rPr>
+                <w:rFonts w:ascii="Consolas" w:cs="Consolas" w:eastAsia="Consolas" w:hAnsi="Consolas"/>
+                <w:b w:val="1"/>
+                <w:color w:val="ffffff"/>
+                <w:shd w:fill="333333" w:val="clear"/>
+                <w:rtl w:val="0"/>
+              </w:rPr>
+              <w:t xml:space="preserve">.</w:t>
+            </w:r>
+            <w:r>
+              <w:rPr>
+                <w:rFonts w:ascii="Consolas" w:cs="Consolas" w:eastAsia="Consolas" w:hAnsi="Consolas"/>
+                <w:b w:val="1"/>
+                <w:color w:val="fcc28c"/>
+                <w:shd w:fill="333333" w:val="clear"/>
+                <w:rtl w:val="0"/>
+              </w:rPr>
+              <w:t xml:space="preserve">java_lib_path</w:t>
+            </w:r>
+            <w:r>
+              <w:rPr>
+                <w:rFonts w:ascii="Consolas" w:cs="Consolas" w:eastAsia="Consolas" w:hAnsi="Consolas"/>
+                <w:b w:val="1"/>
+                <w:color w:val="ffffff"/>
+                <w:shd w:fill="333333" w:val="clear"/>
+                <w:rtl w:val="0"/>
+              </w:rPr>
+              <w:t xml:space="preserve"> || </w:t>
+            </w:r>
+            <w:r>
+              <w:rPr>
+                <w:rFonts w:ascii="Consolas" w:cs="Consolas" w:eastAsia="Consolas" w:hAnsi="Consolas"/>
+                <w:b w:val="1"/>
+                <w:color w:val="a2fca2"/>
+                <w:shd w:fill="333333" w:val="clear"/>
+                <w:rtl w:val="0"/>
+              </w:rPr>
+              <w:t xml:space="preserve">'" -cp "'</w:t>
+            </w:r>
+            <w:r>
+              <w:rPr>
+                <w:rFonts w:ascii="Consolas" w:cs="Consolas" w:eastAsia="Consolas" w:hAnsi="Consolas"/>
+                <w:b w:val="1"/>
+                <w:color w:val="ffffff"/>
+                <w:shd w:fill="333333" w:val="clear"/>
+                <w:rtl w:val="0"/>
+              </w:rPr>
+              <w:t xml:space="preserve"> || </w:t>
+            </w:r>
+            <w:r>
+              <w:rPr>
+                <w:rFonts w:ascii="Consolas" w:cs="Consolas" w:eastAsia="Consolas" w:hAnsi="Consolas"/>
+                <w:b w:val="1"/>
+                <w:color w:val="fff2cc"/>
+                <w:shd w:fill="333333" w:val="clear"/>
+                <w:rtl w:val="0"/>
+              </w:rPr>
+              <w:t xml:space="preserve">:global</w:t>
+            </w:r>
+            <w:r>
+              <w:rPr>
+                <w:rFonts w:ascii="Consolas" w:cs="Consolas" w:eastAsia="Consolas" w:hAnsi="Consolas"/>
+                <w:b w:val="1"/>
+                <w:color w:val="ffffff"/>
+                <w:shd w:fill="333333" w:val="clear"/>
+                <w:rtl w:val="0"/>
+              </w:rPr>
+              <w:t xml:space="preserve">.java_lib_path || </w:t>
+            </w:r>
+            <w:r>
+              <w:rPr>
+                <w:rFonts w:ascii="Consolas" w:cs="Consolas" w:eastAsia="Consolas" w:hAnsi="Consolas"/>
+                <w:b w:val="1"/>
+                <w:color w:val="a2fca2"/>
+                <w:shd w:fill="333333" w:val="clear"/>
+                <w:rtl w:val="0"/>
+              </w:rPr>
+              <w:t xml:space="preserve">'\opencv-411.jar;'</w:t>
+            </w:r>
+            <w:r>
+              <w:rPr>
+                <w:rFonts w:ascii="Consolas" w:cs="Consolas" w:eastAsia="Consolas" w:hAnsi="Consolas"/>
+                <w:b w:val="1"/>
+                <w:color w:val="ffffff"/>
+                <w:shd w:fill="333333" w:val="clear"/>
+                <w:rtl w:val="0"/>
+              </w:rPr>
+              <w:t xml:space="preserve"> || </w:t>
+            </w:r>
+            <w:r>
+              <w:rPr>
+                <w:rFonts w:ascii="Consolas" w:cs="Consolas" w:eastAsia="Consolas" w:hAnsi="Consolas"/>
+                <w:b w:val="1"/>
+                <w:color w:val="fff2cc"/>
+                <w:shd w:fill="333333" w:val="clear"/>
+                <w:rtl w:val="0"/>
+              </w:rPr>
+              <w:t xml:space="preserve">:global</w:t>
+            </w:r>
+            <w:r>
+              <w:rPr>
+                <w:rFonts w:ascii="Consolas" w:cs="Consolas" w:eastAsia="Consolas" w:hAnsi="Consolas"/>
+                <w:b w:val="1"/>
+                <w:color w:val="ffffff"/>
+                <w:shd w:fill="333333" w:val="clear"/>
+                <w:rtl w:val="0"/>
+              </w:rPr>
+              <w:t xml:space="preserve">.</w:t>
+            </w:r>
+            <w:r>
+              <w:rPr>
+                <w:rFonts w:ascii="Consolas" w:cs="Consolas" w:eastAsia="Consolas" w:hAnsi="Consolas"/>
+                <w:b w:val="1"/>
+                <w:color w:val="fcc28c"/>
+                <w:shd w:fill="333333" w:val="clear"/>
+                <w:rtl w:val="0"/>
+              </w:rPr>
+              <w:t xml:space="preserve">java_lib_path</w:t>
+            </w:r>
+            <w:r>
+              <w:rPr>
+                <w:rFonts w:ascii="Consolas" w:cs="Consolas" w:eastAsia="Consolas" w:hAnsi="Consolas"/>
+                <w:b w:val="1"/>
+                <w:color w:val="ffffff"/>
+                <w:shd w:fill="333333" w:val="clear"/>
+                <w:rtl w:val="0"/>
+              </w:rPr>
+              <w:t xml:space="preserve"> || </w:t>
+            </w:r>
+            <w:r>
+              <w:rPr>
+                <w:rFonts w:ascii="Consolas" w:cs="Consolas" w:eastAsia="Consolas" w:hAnsi="Consolas"/>
+                <w:b w:val="1"/>
+                <w:color w:val="a2fca2"/>
+                <w:shd w:fill="333333" w:val="clear"/>
+                <w:rtl w:val="0"/>
+              </w:rPr>
+              <w:t xml:space="preserve">'" WebcamCapture'</w:t>
             </w:r>
             <w:r>
               <w:rPr>
@@ -3916,8 +4169,49 @@
               </w:rPr>
               <w:t xml:space="preserve">);</w:t>
               <w:br w:type="textWrapping"/>
-              <w:t xml:space="preserve">   file_handle UTL_FILE.FILE_TYPE;</w:t>
               <w:br w:type="textWrapping"/>
+              <w:t xml:space="preserve">  </w:t>
+            </w:r>
+            <w:r>
+              <w:rPr>
+                <w:rFonts w:ascii="Consolas" w:cs="Consolas" w:eastAsia="Consolas" w:hAnsi="Consolas"/>
+                <w:b w:val="1"/>
+                <w:color w:val="93c47d"/>
+                <w:shd w:fill="333333" w:val="clear"/>
+                <w:rtl w:val="0"/>
+              </w:rPr>
+              <w:t xml:space="preserve"> -- Construct the full file path for the image</w:t>
+              <w:br w:type="textWrapping"/>
+            </w:r>
+            <w:r>
+              <w:rPr>
+                <w:rFonts w:ascii="Consolas" w:cs="Consolas" w:eastAsia="Consolas" w:hAnsi="Consolas"/>
+                <w:b w:val="1"/>
+                <w:color w:val="ffffff"/>
+                <w:shd w:fill="333333" w:val="clear"/>
+                <w:rtl w:val="0"/>
+              </w:rPr>
+              <w:t xml:space="preserve">   v_file_path := :</w:t>
+            </w:r>
+            <w:r>
+              <w:rPr>
+                <w:rFonts w:ascii="Consolas" w:cs="Consolas" w:eastAsia="Consolas" w:hAnsi="Consolas"/>
+                <w:b w:val="1"/>
+                <w:color w:val="fff2cc"/>
+                <w:shd w:fill="333333" w:val="clear"/>
+                <w:rtl w:val="0"/>
+              </w:rPr>
+              <w:t xml:space="preserve">global</w:t>
+            </w:r>
+            <w:r>
+              <w:rPr>
+                <w:rFonts w:ascii="Consolas" w:cs="Consolas" w:eastAsia="Consolas" w:hAnsi="Consolas"/>
+                <w:b w:val="1"/>
+                <w:color w:val="ffffff"/>
+                <w:shd w:fill="333333" w:val="clear"/>
+                <w:rtl w:val="0"/>
+              </w:rPr>
+              <w:t xml:space="preserve">.</w:t>
             </w:r>
             <w:r>
               <w:rPr>
@@ -3927,7 +4221,7 @@
                 <w:shd w:fill="333333" w:val="clear"/>
                 <w:rtl w:val="0"/>
               </w:rPr>
-              <w:t xml:space="preserve">BEGIN</w:t>
+              <w:t xml:space="preserve">temp_dir</w:t>
             </w:r>
             <w:r>
               <w:rPr>
@@ -3937,18 +4231,17 @@
                 <w:shd w:fill="333333" w:val="clear"/>
                 <w:rtl w:val="0"/>
               </w:rPr>
-              <w:br w:type="textWrapping"/>
-              <w:t xml:space="preserve">   </w:t>
-            </w:r>
-            <w:r>
-              <w:rPr>
-                <w:rFonts w:ascii="Consolas" w:cs="Consolas" w:eastAsia="Consolas" w:hAnsi="Consolas"/>
-                <w:b w:val="1"/>
-                <w:color w:val="93c47d"/>
-                <w:shd w:fill="333333" w:val="clear"/>
-                <w:rtl w:val="0"/>
-              </w:rPr>
-              <w:t xml:space="preserve">-- Execute the Java program using the shared network paths</w:t>
+              <w:t xml:space="preserve"> || '\' || :</w:t>
+            </w:r>
+            <w:r>
+              <w:rPr>
+                <w:rFonts w:ascii="Consolas" w:cs="Consolas" w:eastAsia="Consolas" w:hAnsi="Consolas"/>
+                <w:b w:val="1"/>
+                <w:color w:val="fff2cc"/>
+                <w:shd w:fill="333333" w:val="clear"/>
+                <w:rtl w:val="0"/>
+              </w:rPr>
+              <w:t xml:space="preserve">global</w:t>
             </w:r>
             <w:r>
               <w:rPr>
@@ -3958,8 +4251,7 @@
                 <w:shd w:fill="333333" w:val="clear"/>
                 <w:rtl w:val="0"/>
               </w:rPr>
-              <w:br w:type="textWrapping"/>
-              <w:t xml:space="preserve">   HOST(</w:t>
+              <w:t xml:space="preserve">.</w:t>
             </w:r>
             <w:r>
               <w:rPr>
@@ -3969,444 +4261,7 @@
                 <w:shd w:fill="333333" w:val="clear"/>
                 <w:rtl w:val="0"/>
               </w:rPr>
-              <w:t xml:space="preserve"> </w:t>
-            </w:r>
-            <w:r>
-              <w:rPr>
-                <w:rFonts w:ascii="Consolas" w:cs="Consolas" w:eastAsia="Consolas" w:hAnsi="Consolas"/>
-                <w:b w:val="1"/>
-                <w:color w:val="fff2cc"/>
-                <w:shd w:fill="333333" w:val="clear"/>
-                <w:rtl w:val="0"/>
-              </w:rPr>
-              <w:t xml:space="preserve">:global</w:t>
-            </w:r>
-            <w:r>
-              <w:rPr>
-                <w:rFonts w:ascii="Consolas" w:cs="Consolas" w:eastAsia="Consolas" w:hAnsi="Consolas"/>
-                <w:b w:val="1"/>
-                <w:color w:val="fcc28c"/>
-                <w:shd w:fill="333333" w:val="clear"/>
-                <w:rtl w:val="0"/>
-              </w:rPr>
-              <w:t xml:space="preserve">.java_exec</w:t>
-            </w:r>
-            <w:r>
-              <w:rPr>
-                <w:rFonts w:ascii="Consolas" w:cs="Consolas" w:eastAsia="Consolas" w:hAnsi="Consolas"/>
-                <w:b w:val="1"/>
-                <w:color w:val="ffffff"/>
-                <w:shd w:fill="333333" w:val="clear"/>
-                <w:rtl w:val="0"/>
-              </w:rPr>
-              <w:t xml:space="preserve"> || ' -Djava.library.path="' || </w:t>
-            </w:r>
-            <w:r>
-              <w:rPr>
-                <w:rFonts w:ascii="Consolas" w:cs="Consolas" w:eastAsia="Consolas" w:hAnsi="Consolas"/>
-                <w:b w:val="1"/>
-                <w:color w:val="fff2cc"/>
-                <w:shd w:fill="333333" w:val="clear"/>
-                <w:rtl w:val="0"/>
-              </w:rPr>
-              <w:t xml:space="preserve">:global</w:t>
-            </w:r>
-            <w:r>
-              <w:rPr>
-                <w:rFonts w:ascii="Consolas" w:cs="Consolas" w:eastAsia="Consolas" w:hAnsi="Consolas"/>
-                <w:b w:val="1"/>
-                <w:color w:val="fcc28c"/>
-                <w:shd w:fill="333333" w:val="clear"/>
-                <w:rtl w:val="0"/>
-              </w:rPr>
-              <w:t xml:space="preserve">.java_lib_path</w:t>
-            </w:r>
-            <w:r>
-              <w:rPr>
-                <w:rFonts w:ascii="Consolas" w:cs="Consolas" w:eastAsia="Consolas" w:hAnsi="Consolas"/>
-                <w:b w:val="1"/>
-                <w:color w:val="ffffff"/>
-                <w:shd w:fill="333333" w:val="clear"/>
-                <w:rtl w:val="0"/>
-              </w:rPr>
-              <w:t xml:space="preserve"> || '" -cp "' || </w:t>
-            </w:r>
-            <w:r>
-              <w:rPr>
-                <w:rFonts w:ascii="Consolas" w:cs="Consolas" w:eastAsia="Consolas" w:hAnsi="Consolas"/>
-                <w:b w:val="1"/>
-                <w:color w:val="fff2cc"/>
-                <w:shd w:fill="333333" w:val="clear"/>
-                <w:rtl w:val="0"/>
-              </w:rPr>
-              <w:t xml:space="preserve">:global</w:t>
-            </w:r>
-            <w:r>
-              <w:rPr>
-                <w:rFonts w:ascii="Consolas" w:cs="Consolas" w:eastAsia="Consolas" w:hAnsi="Consolas"/>
-                <w:b w:val="1"/>
-                <w:color w:val="fcc28c"/>
-                <w:shd w:fill="333333" w:val="clear"/>
-                <w:rtl w:val="0"/>
-              </w:rPr>
-              <w:t xml:space="preserve">.java_lib_path</w:t>
-            </w:r>
-            <w:r>
-              <w:rPr>
-                <w:rFonts w:ascii="Consolas" w:cs="Consolas" w:eastAsia="Consolas" w:hAnsi="Consolas"/>
-                <w:b w:val="1"/>
-                <w:color w:val="ffffff"/>
-                <w:shd w:fill="333333" w:val="clear"/>
-                <w:rtl w:val="0"/>
-              </w:rPr>
-              <w:t xml:space="preserve"> || '\opencv-411.jar;' || </w:t>
-            </w:r>
-            <w:r>
-              <w:rPr>
-                <w:rFonts w:ascii="Consolas" w:cs="Consolas" w:eastAsia="Consolas" w:hAnsi="Consolas"/>
-                <w:b w:val="1"/>
-                <w:color w:val="fff2cc"/>
-                <w:shd w:fill="333333" w:val="clear"/>
-                <w:rtl w:val="0"/>
-              </w:rPr>
-              <w:t xml:space="preserve">:global</w:t>
-            </w:r>
-            <w:r>
-              <w:rPr>
-                <w:rFonts w:ascii="Consolas" w:cs="Consolas" w:eastAsia="Consolas" w:hAnsi="Consolas"/>
-                <w:b w:val="1"/>
-                <w:color w:val="fcc28c"/>
-                <w:shd w:fill="333333" w:val="clear"/>
-                <w:rtl w:val="0"/>
-              </w:rPr>
-              <w:t xml:space="preserve">.java_lib_path</w:t>
-            </w:r>
-            <w:r>
-              <w:rPr>
-                <w:rFonts w:ascii="Consolas" w:cs="Consolas" w:eastAsia="Consolas" w:hAnsi="Consolas"/>
-                <w:b w:val="1"/>
-                <w:color w:val="ffffff"/>
-                <w:shd w:fill="333333" w:val="clear"/>
-                <w:rtl w:val="0"/>
-              </w:rPr>
-              <w:t xml:space="preserve"> || '" WebcamCapture');</w:t>
-              <w:br w:type="textWrapping"/>
-              <w:br w:type="textWrapping"/>
-              <w:t xml:space="preserve">   </w:t>
-            </w:r>
-            <w:r>
-              <w:rPr>
-                <w:rFonts w:ascii="Consolas" w:cs="Consolas" w:eastAsia="Consolas" w:hAnsi="Consolas"/>
-                <w:b w:val="1"/>
-                <w:color w:val="93c47d"/>
-                <w:shd w:fill="333333" w:val="clear"/>
-                <w:rtl w:val="0"/>
-              </w:rPr>
-              <w:t xml:space="preserve">-- Optional: Confirm the command execution</w:t>
-              <w:br w:type="textWrapping"/>
-            </w:r>
-            <w:r>
-              <w:rPr>
-                <w:rFonts w:ascii="Consolas" w:cs="Consolas" w:eastAsia="Consolas" w:hAnsi="Consolas"/>
-                <w:b w:val="1"/>
-                <w:color w:val="ffffff"/>
-                <w:shd w:fill="333333" w:val="clear"/>
-                <w:rtl w:val="0"/>
-              </w:rPr>
-              <w:t xml:space="preserve">   </w:t>
-            </w:r>
-            <w:r>
-              <w:rPr>
-                <w:rFonts w:ascii="Consolas" w:cs="Consolas" w:eastAsia="Consolas" w:hAnsi="Consolas"/>
-                <w:b w:val="1"/>
-                <w:color w:val="d5a6bd"/>
-                <w:shd w:fill="333333" w:val="clear"/>
-                <w:rtl w:val="0"/>
-              </w:rPr>
-              <w:t xml:space="preserve">MESSAGE</w:t>
-            </w:r>
-            <w:r>
-              <w:rPr>
-                <w:rFonts w:ascii="Consolas" w:cs="Consolas" w:eastAsia="Consolas" w:hAnsi="Consolas"/>
-                <w:b w:val="1"/>
-                <w:color w:val="ffffff"/>
-                <w:shd w:fill="333333" w:val="clear"/>
-                <w:rtl w:val="0"/>
-              </w:rPr>
-              <w:t xml:space="preserve">('Java program executed.');</w:t>
-              <w:br w:type="textWrapping"/>
-              <w:br w:type="textWrapping"/>
-              <w:t xml:space="preserve">   </w:t>
-            </w:r>
-            <w:r>
-              <w:rPr>
-                <w:rFonts w:ascii="Consolas" w:cs="Consolas" w:eastAsia="Consolas" w:hAnsi="Consolas"/>
-                <w:b w:val="1"/>
-                <w:color w:val="93c47d"/>
-                <w:shd w:fill="333333" w:val="clear"/>
-                <w:rtl w:val="0"/>
-              </w:rPr>
-              <w:t xml:space="preserve">-- Open and read the image path file from the shared temp directory</w:t>
-            </w:r>
-            <w:r>
-              <w:rPr>
-                <w:rFonts w:ascii="Consolas" w:cs="Consolas" w:eastAsia="Consolas" w:hAnsi="Consolas"/>
-                <w:b w:val="1"/>
-                <w:color w:val="ffffff"/>
-                <w:shd w:fill="333333" w:val="clear"/>
-                <w:rtl w:val="0"/>
-              </w:rPr>
-              <w:br w:type="textWrapping"/>
-              <w:t xml:space="preserve">   </w:t>
-            </w:r>
-            <w:r>
-              <w:rPr>
-                <w:rFonts w:ascii="Consolas" w:cs="Consolas" w:eastAsia="Consolas" w:hAnsi="Consolas"/>
-                <w:b w:val="1"/>
-                <w:color w:val="fcc28c"/>
-                <w:shd w:fill="333333" w:val="clear"/>
-                <w:rtl w:val="0"/>
-              </w:rPr>
-              <w:t xml:space="preserve">BEGIN</w:t>
-            </w:r>
-            <w:r>
-              <w:rPr>
-                <w:rFonts w:ascii="Consolas" w:cs="Consolas" w:eastAsia="Consolas" w:hAnsi="Consolas"/>
-                <w:b w:val="1"/>
-                <w:color w:val="ffffff"/>
-                <w:shd w:fill="333333" w:val="clear"/>
-                <w:rtl w:val="0"/>
-              </w:rPr>
-              <w:br w:type="textWrapping"/>
-              <w:t xml:space="preserve">      file_handle := UTL_FILE.FOPEN(</w:t>
-            </w:r>
-            <w:r>
-              <w:rPr>
-                <w:rFonts w:ascii="Consolas" w:cs="Consolas" w:eastAsia="Consolas" w:hAnsi="Consolas"/>
-                <w:b w:val="1"/>
-                <w:color w:val="d36363"/>
-                <w:shd w:fill="333333" w:val="clear"/>
-                <w:rtl w:val="0"/>
-              </w:rPr>
-              <w:t xml:space="preserve">'TEMP_DIR</w:t>
-            </w:r>
-            <w:r>
-              <w:rPr>
-                <w:rFonts w:ascii="Consolas" w:cs="Consolas" w:eastAsia="Consolas" w:hAnsi="Consolas"/>
-                <w:b w:val="1"/>
-                <w:color w:val="ffffff"/>
-                <w:shd w:fill="333333" w:val="clear"/>
-                <w:rtl w:val="0"/>
-              </w:rPr>
-              <w:t xml:space="preserve">', </w:t>
-            </w:r>
-            <w:r>
-              <w:rPr>
-                <w:rFonts w:ascii="Consolas" w:cs="Consolas" w:eastAsia="Consolas" w:hAnsi="Consolas"/>
-                <w:b w:val="1"/>
-                <w:color w:val="fff2cc"/>
-                <w:shd w:fill="333333" w:val="clear"/>
-                <w:rtl w:val="0"/>
-              </w:rPr>
-              <w:t xml:space="preserve">:global</w:t>
-            </w:r>
-            <w:r>
-              <w:rPr>
-                <w:rFonts w:ascii="Consolas" w:cs="Consolas" w:eastAsia="Consolas" w:hAnsi="Consolas"/>
-                <w:b w:val="1"/>
-                <w:color w:val="fcc28c"/>
-                <w:shd w:fill="333333" w:val="clear"/>
-                <w:rtl w:val="0"/>
-              </w:rPr>
-              <w:t xml:space="preserve">.image_item</w:t>
-            </w:r>
-            <w:r>
-              <w:rPr>
-                <w:rFonts w:ascii="Consolas" w:cs="Consolas" w:eastAsia="Consolas" w:hAnsi="Consolas"/>
-                <w:b w:val="1"/>
-                <w:color w:val="ffffff"/>
-                <w:shd w:fill="333333" w:val="clear"/>
-                <w:rtl w:val="0"/>
-              </w:rPr>
-              <w:t xml:space="preserve">, </w:t>
-            </w:r>
-            <w:r>
-              <w:rPr>
-                <w:rFonts w:ascii="Consolas" w:cs="Consolas" w:eastAsia="Consolas" w:hAnsi="Consolas"/>
-                <w:b w:val="1"/>
-                <w:color w:val="a2fca2"/>
-                <w:shd w:fill="333333" w:val="clear"/>
-                <w:rtl w:val="0"/>
-              </w:rPr>
-              <w:t xml:space="preserve">'r'</w:t>
-            </w:r>
-            <w:r>
-              <w:rPr>
-                <w:rFonts w:ascii="Consolas" w:cs="Consolas" w:eastAsia="Consolas" w:hAnsi="Consolas"/>
-                <w:b w:val="1"/>
-                <w:color w:val="ffffff"/>
-                <w:shd w:fill="333333" w:val="clear"/>
-                <w:rtl w:val="0"/>
-              </w:rPr>
-              <w:t xml:space="preserve">);</w:t>
-              <w:br w:type="textWrapping"/>
-              <w:t xml:space="preserve">      UTL_FILE.GET_LINE(file_handle, v_file_text); </w:t>
-            </w:r>
-            <w:r>
-              <w:rPr>
-                <w:rFonts w:ascii="Consolas" w:cs="Consolas" w:eastAsia="Consolas" w:hAnsi="Consolas"/>
-                <w:b w:val="1"/>
-                <w:color w:val="93c47d"/>
-                <w:rtl w:val="0"/>
-              </w:rPr>
-              <w:t xml:space="preserve"> -- Read the image path</w:t>
-              <w:br w:type="textWrapping"/>
-            </w:r>
-            <w:r>
-              <w:rPr>
-                <w:rFonts w:ascii="Consolas" w:cs="Consolas" w:eastAsia="Consolas" w:hAnsi="Consolas"/>
-                <w:b w:val="1"/>
-                <w:color w:val="ffffff"/>
-                <w:shd w:fill="333333" w:val="clear"/>
-                <w:rtl w:val="0"/>
-              </w:rPr>
-              <w:t xml:space="preserve">      UTL_FILE.FCLOSE(file_handle);</w:t>
-              <w:br w:type="textWrapping"/>
-              <w:t xml:space="preserve">   </w:t>
-            </w:r>
-            <w:r>
-              <w:rPr>
-                <w:rFonts w:ascii="Consolas" w:cs="Consolas" w:eastAsia="Consolas" w:hAnsi="Consolas"/>
-                <w:b w:val="1"/>
-                <w:color w:val="fcc28c"/>
-                <w:shd w:fill="333333" w:val="clear"/>
-                <w:rtl w:val="0"/>
-              </w:rPr>
-              <w:t xml:space="preserve">EXCEPTION</w:t>
-            </w:r>
-            <w:r>
-              <w:rPr>
-                <w:rFonts w:ascii="Consolas" w:cs="Consolas" w:eastAsia="Consolas" w:hAnsi="Consolas"/>
-                <w:b w:val="1"/>
-                <w:color w:val="ffffff"/>
-                <w:shd w:fill="333333" w:val="clear"/>
-                <w:rtl w:val="0"/>
-              </w:rPr>
-              <w:br w:type="textWrapping"/>
-              <w:t xml:space="preserve">      </w:t>
-            </w:r>
-            <w:r>
-              <w:rPr>
-                <w:rFonts w:ascii="Consolas" w:cs="Consolas" w:eastAsia="Consolas" w:hAnsi="Consolas"/>
-                <w:b w:val="1"/>
-                <w:color w:val="fcc28c"/>
-                <w:shd w:fill="333333" w:val="clear"/>
-                <w:rtl w:val="0"/>
-              </w:rPr>
-              <w:t xml:space="preserve">WHEN</w:t>
-            </w:r>
-            <w:r>
-              <w:rPr>
-                <w:rFonts w:ascii="Consolas" w:cs="Consolas" w:eastAsia="Consolas" w:hAnsi="Consolas"/>
-                <w:b w:val="1"/>
-                <w:color w:val="ffffff"/>
-                <w:shd w:fill="333333" w:val="clear"/>
-                <w:rtl w:val="0"/>
-              </w:rPr>
-              <w:t xml:space="preserve"> </w:t>
-            </w:r>
-            <w:r>
-              <w:rPr>
-                <w:rFonts w:ascii="Consolas" w:cs="Consolas" w:eastAsia="Consolas" w:hAnsi="Consolas"/>
-                <w:b w:val="1"/>
-                <w:color w:val="fcc28c"/>
-                <w:shd w:fill="333333" w:val="clear"/>
-                <w:rtl w:val="0"/>
-              </w:rPr>
-              <w:t xml:space="preserve">OTHERS</w:t>
-            </w:r>
-            <w:r>
-              <w:rPr>
-                <w:rFonts w:ascii="Consolas" w:cs="Consolas" w:eastAsia="Consolas" w:hAnsi="Consolas"/>
-                <w:b w:val="1"/>
-                <w:color w:val="ffffff"/>
-                <w:shd w:fill="333333" w:val="clear"/>
-                <w:rtl w:val="0"/>
-              </w:rPr>
-              <w:t xml:space="preserve"> </w:t>
-            </w:r>
-            <w:r>
-              <w:rPr>
-                <w:rFonts w:ascii="Consolas" w:cs="Consolas" w:eastAsia="Consolas" w:hAnsi="Consolas"/>
-                <w:b w:val="1"/>
-                <w:color w:val="fcc28c"/>
-                <w:shd w:fill="333333" w:val="clear"/>
-                <w:rtl w:val="0"/>
-              </w:rPr>
-              <w:t xml:space="preserve">THEN</w:t>
-            </w:r>
-            <w:r>
-              <w:rPr>
-                <w:rFonts w:ascii="Consolas" w:cs="Consolas" w:eastAsia="Consolas" w:hAnsi="Consolas"/>
-                <w:b w:val="1"/>
-                <w:color w:val="ffffff"/>
-                <w:shd w:fill="333333" w:val="clear"/>
-                <w:rtl w:val="0"/>
-              </w:rPr>
-              <w:br w:type="textWrapping"/>
-              <w:t xml:space="preserve">         </w:t>
-            </w:r>
-            <w:r>
-              <w:rPr>
-                <w:rFonts w:ascii="Consolas" w:cs="Consolas" w:eastAsia="Consolas" w:hAnsi="Consolas"/>
-                <w:b w:val="1"/>
-                <w:color w:val="d5a6bd"/>
-                <w:shd w:fill="333333" w:val="clear"/>
-                <w:rtl w:val="0"/>
-              </w:rPr>
-              <w:t xml:space="preserve">MESSAGE</w:t>
-            </w:r>
-            <w:r>
-              <w:rPr>
-                <w:rFonts w:ascii="Consolas" w:cs="Consolas" w:eastAsia="Consolas" w:hAnsi="Consolas"/>
-                <w:b w:val="1"/>
-                <w:color w:val="ffffff"/>
-                <w:shd w:fill="333333" w:val="clear"/>
-                <w:rtl w:val="0"/>
-              </w:rPr>
-              <w:t xml:space="preserve">(</w:t>
-            </w:r>
-            <w:r>
-              <w:rPr>
-                <w:rFonts w:ascii="Consolas" w:cs="Consolas" w:eastAsia="Consolas" w:hAnsi="Consolas"/>
-                <w:b w:val="1"/>
-                <w:color w:val="d36363"/>
-                <w:shd w:fill="333333" w:val="clear"/>
-                <w:rtl w:val="0"/>
-              </w:rPr>
-              <w:t xml:space="preserve">'Error</w:t>
-            </w:r>
-            <w:r>
-              <w:rPr>
-                <w:rFonts w:ascii="Consolas" w:cs="Consolas" w:eastAsia="Consolas" w:hAnsi="Consolas"/>
-                <w:b w:val="1"/>
-                <w:color w:val="ffffff"/>
-                <w:shd w:fill="333333" w:val="clear"/>
-                <w:rtl w:val="0"/>
-              </w:rPr>
-              <w:t xml:space="preserve"> reading file path: ' || SQLERRM);</w:t>
-              <w:br w:type="textWrapping"/>
-              <w:t xml:space="preserve">         </w:t>
-            </w:r>
-            <w:r>
-              <w:rPr>
-                <w:rFonts w:ascii="Consolas" w:cs="Consolas" w:eastAsia="Consolas" w:hAnsi="Consolas"/>
-                <w:b w:val="1"/>
-                <w:color w:val="fcc28c"/>
-                <w:shd w:fill="333333" w:val="clear"/>
-                <w:rtl w:val="0"/>
-              </w:rPr>
-              <w:t xml:space="preserve">RETURN</w:t>
+              <w:t xml:space="preserve">image_file</w:t>
             </w:r>
             <w:r>
               <w:rPr>
@@ -4419,27 +4274,6 @@
               <w:t xml:space="preserve">;</w:t>
               <w:br w:type="textWrapping"/>
               <w:t xml:space="preserve">   </w:t>
-            </w:r>
-            <w:r>
-              <w:rPr>
-                <w:rFonts w:ascii="Consolas" w:cs="Consolas" w:eastAsia="Consolas" w:hAnsi="Consolas"/>
-                <w:b w:val="1"/>
-                <w:color w:val="fcc28c"/>
-                <w:shd w:fill="333333" w:val="clear"/>
-                <w:rtl w:val="0"/>
-              </w:rPr>
-              <w:t xml:space="preserve">END</w:t>
-            </w:r>
-            <w:r>
-              <w:rPr>
-                <w:rFonts w:ascii="Consolas" w:cs="Consolas" w:eastAsia="Consolas" w:hAnsi="Consolas"/>
-                <w:b w:val="1"/>
-                <w:color w:val="ffffff"/>
-                <w:shd w:fill="333333" w:val="clear"/>
-                <w:rtl w:val="0"/>
-              </w:rPr>
-              <w:t xml:space="preserve">;</w:t>
-              <w:br w:type="textWrapping"/>
               <w:br w:type="textWrapping"/>
               <w:t xml:space="preserve">   </w:t>
             </w:r>
@@ -4451,8 +4285,30 @@
                 <w:shd w:fill="333333" w:val="clear"/>
                 <w:rtl w:val="0"/>
               </w:rPr>
-              <w:t xml:space="preserve">-- Load the image into the form</w:t>
+              <w:t xml:space="preserve">-- Load the image into the dynamically named block and item</w:t>
+            </w:r>
+            <w:r>
+              <w:rPr>
+                <w:rFonts w:ascii="Consolas" w:cs="Consolas" w:eastAsia="Consolas" w:hAnsi="Consolas"/>
+                <w:b w:val="1"/>
+                <w:color w:val="ffffff"/>
+                <w:shd w:fill="333333" w:val="clear"/>
+                <w:rtl w:val="0"/>
+              </w:rPr>
               <w:br w:type="textWrapping"/>
+              <w:t xml:space="preserve">   IF v_file_path IS NOT NULL THEN</w:t>
+              <w:br w:type="textWrapping"/>
+              <w:t xml:space="preserve">      </w:t>
+            </w:r>
+            <w:r>
+              <w:rPr>
+                <w:rFonts w:ascii="Consolas" w:cs="Consolas" w:eastAsia="Consolas" w:hAnsi="Consolas"/>
+                <w:b w:val="1"/>
+                <w:color w:val="93c47d"/>
+                <w:shd w:fill="333333" w:val="clear"/>
+                <w:rtl w:val="0"/>
+              </w:rPr>
+              <w:t xml:space="preserve">-- Use the constructed file path to load the image</w:t>
             </w:r>
             <w:r>
               <w:rPr>
@@ -4462,7 +4318,28 @@
                 <w:shd w:fill="333333" w:val="clear"/>
                 <w:rtl w:val="0"/>
               </w:rPr>
-              <w:t xml:space="preserve">   </w:t>
+              <w:br w:type="textWrapping"/>
+              <w:t xml:space="preserve">      READ_IMAGE_FILE(v_file_path, 'JPEG', </w:t>
+            </w:r>
+            <w:r>
+              <w:rPr>
+                <w:rFonts w:ascii="Consolas" w:cs="Consolas" w:eastAsia="Consolas" w:hAnsi="Consolas"/>
+                <w:b w:val="1"/>
+                <w:color w:val="fff2cc"/>
+                <w:shd w:fill="333333" w:val="clear"/>
+                <w:rtl w:val="0"/>
+              </w:rPr>
+              <w:t xml:space="preserve">:global</w:t>
+            </w:r>
+            <w:r>
+              <w:rPr>
+                <w:rFonts w:ascii="Consolas" w:cs="Consolas" w:eastAsia="Consolas" w:hAnsi="Consolas"/>
+                <w:b w:val="1"/>
+                <w:color w:val="ffffff"/>
+                <w:shd w:fill="333333" w:val="clear"/>
+                <w:rtl w:val="0"/>
+              </w:rPr>
+              <w:t xml:space="preserve">.</w:t>
             </w:r>
             <w:r>
               <w:rPr>
@@ -4472,7 +4349,7 @@
                 <w:shd w:fill="333333" w:val="clear"/>
                 <w:rtl w:val="0"/>
               </w:rPr>
-              <w:t xml:space="preserve">IF</w:t>
+              <w:t xml:space="preserve">block_name</w:t>
             </w:r>
             <w:r>
               <w:rPr>
@@ -4482,7 +4359,27 @@
                 <w:shd w:fill="333333" w:val="clear"/>
                 <w:rtl w:val="0"/>
               </w:rPr>
-              <w:t xml:space="preserve"> v_file_text </w:t>
+              <w:t xml:space="preserve"> || '.' || </w:t>
+            </w:r>
+            <w:r>
+              <w:rPr>
+                <w:rFonts w:ascii="Consolas" w:cs="Consolas" w:eastAsia="Consolas" w:hAnsi="Consolas"/>
+                <w:b w:val="1"/>
+                <w:color w:val="fff2cc"/>
+                <w:shd w:fill="333333" w:val="clear"/>
+                <w:rtl w:val="0"/>
+              </w:rPr>
+              <w:t xml:space="preserve">:global</w:t>
+            </w:r>
+            <w:r>
+              <w:rPr>
+                <w:rFonts w:ascii="Consolas" w:cs="Consolas" w:eastAsia="Consolas" w:hAnsi="Consolas"/>
+                <w:b w:val="1"/>
+                <w:color w:val="ffffff"/>
+                <w:shd w:fill="333333" w:val="clear"/>
+                <w:rtl w:val="0"/>
+              </w:rPr>
+              <w:t xml:space="preserve">.</w:t>
             </w:r>
             <w:r>
               <w:rPr>
@@ -4492,148 +4389,7 @@
                 <w:shd w:fill="333333" w:val="clear"/>
                 <w:rtl w:val="0"/>
               </w:rPr>
-              <w:t xml:space="preserve">IS</w:t>
-            </w:r>
-            <w:r>
-              <w:rPr>
-                <w:rFonts w:ascii="Consolas" w:cs="Consolas" w:eastAsia="Consolas" w:hAnsi="Consolas"/>
-                <w:b w:val="1"/>
-                <w:color w:val="ffffff"/>
-                <w:shd w:fill="333333" w:val="clear"/>
-                <w:rtl w:val="0"/>
-              </w:rPr>
-              <w:t xml:space="preserve"> </w:t>
-            </w:r>
-            <w:r>
-              <w:rPr>
-                <w:rFonts w:ascii="Consolas" w:cs="Consolas" w:eastAsia="Consolas" w:hAnsi="Consolas"/>
-                <w:b w:val="1"/>
-                <w:color w:val="fcc28c"/>
-                <w:shd w:fill="333333" w:val="clear"/>
-                <w:rtl w:val="0"/>
-              </w:rPr>
-              <w:t xml:space="preserve">NOT</w:t>
-            </w:r>
-            <w:r>
-              <w:rPr>
-                <w:rFonts w:ascii="Consolas" w:cs="Consolas" w:eastAsia="Consolas" w:hAnsi="Consolas"/>
-                <w:b w:val="1"/>
-                <w:color w:val="ffffff"/>
-                <w:shd w:fill="333333" w:val="clear"/>
-                <w:rtl w:val="0"/>
-              </w:rPr>
-              <w:t xml:space="preserve"> NULL </w:t>
-            </w:r>
-            <w:r>
-              <w:rPr>
-                <w:rFonts w:ascii="Consolas" w:cs="Consolas" w:eastAsia="Consolas" w:hAnsi="Consolas"/>
-                <w:b w:val="1"/>
-                <w:color w:val="fcc28c"/>
-                <w:shd w:fill="333333" w:val="clear"/>
-                <w:rtl w:val="0"/>
-              </w:rPr>
-              <w:t xml:space="preserve">THEN</w:t>
-            </w:r>
-            <w:r>
-              <w:rPr>
-                <w:rFonts w:ascii="Consolas" w:cs="Consolas" w:eastAsia="Consolas" w:hAnsi="Consolas"/>
-                <w:b w:val="1"/>
-                <w:color w:val="ffffff"/>
-                <w:shd w:fill="333333" w:val="clear"/>
-                <w:rtl w:val="0"/>
-              </w:rPr>
-              <w:br w:type="textWrapping"/>
-              <w:t xml:space="preserve">      READ_IMAGE_FILE(v_file_text, </w:t>
-            </w:r>
-            <w:r>
-              <w:rPr>
-                <w:rFonts w:ascii="Consolas" w:cs="Consolas" w:eastAsia="Consolas" w:hAnsi="Consolas"/>
-                <w:b w:val="1"/>
-                <w:color w:val="d36363"/>
-                <w:shd w:fill="333333" w:val="clear"/>
-                <w:rtl w:val="0"/>
-              </w:rPr>
-              <w:t xml:space="preserve">'JPEG</w:t>
-            </w:r>
-            <w:r>
-              <w:rPr>
-                <w:rFonts w:ascii="Consolas" w:cs="Consolas" w:eastAsia="Consolas" w:hAnsi="Consolas"/>
-                <w:b w:val="1"/>
-                <w:color w:val="ffffff"/>
-                <w:shd w:fill="333333" w:val="clear"/>
-                <w:rtl w:val="0"/>
-              </w:rPr>
-              <w:t xml:space="preserve">', </w:t>
-            </w:r>
-            <w:r>
-              <w:rPr>
-                <w:rFonts w:ascii="Consolas" w:cs="Consolas" w:eastAsia="Consolas" w:hAnsi="Consolas"/>
-                <w:b w:val="1"/>
-                <w:color w:val="fff2cc"/>
-                <w:shd w:fill="333333" w:val="clear"/>
-                <w:rtl w:val="0"/>
-              </w:rPr>
-              <w:t xml:space="preserve">:global</w:t>
-            </w:r>
-            <w:r>
-              <w:rPr>
-                <w:rFonts w:ascii="Consolas" w:cs="Consolas" w:eastAsia="Consolas" w:hAnsi="Consolas"/>
-                <w:b w:val="1"/>
-                <w:color w:val="fcc28c"/>
-                <w:shd w:fill="333333" w:val="clear"/>
-                <w:rtl w:val="0"/>
-              </w:rPr>
-              <w:t xml:space="preserve">.block_name</w:t>
-            </w:r>
-            <w:r>
-              <w:rPr>
-                <w:rFonts w:ascii="Consolas" w:cs="Consolas" w:eastAsia="Consolas" w:hAnsi="Consolas"/>
-                <w:b w:val="1"/>
-                <w:color w:val="ffffff"/>
-                <w:shd w:fill="333333" w:val="clear"/>
-                <w:rtl w:val="0"/>
-              </w:rPr>
-              <w:t xml:space="preserve"> || </w:t>
-            </w:r>
-            <w:r>
-              <w:rPr>
-                <w:rFonts w:ascii="Consolas" w:cs="Consolas" w:eastAsia="Consolas" w:hAnsi="Consolas"/>
-                <w:b w:val="1"/>
-                <w:color w:val="a2fca2"/>
-                <w:shd w:fill="333333" w:val="clear"/>
-                <w:rtl w:val="0"/>
-              </w:rPr>
-              <w:t xml:space="preserve">'.'</w:t>
-            </w:r>
-            <w:r>
-              <w:rPr>
-                <w:rFonts w:ascii="Consolas" w:cs="Consolas" w:eastAsia="Consolas" w:hAnsi="Consolas"/>
-                <w:b w:val="1"/>
-                <w:color w:val="ffffff"/>
-                <w:shd w:fill="333333" w:val="clear"/>
-                <w:rtl w:val="0"/>
-              </w:rPr>
-              <w:t xml:space="preserve"> || </w:t>
-            </w:r>
-            <w:r>
-              <w:rPr>
-                <w:rFonts w:ascii="Consolas" w:cs="Consolas" w:eastAsia="Consolas" w:hAnsi="Consolas"/>
-                <w:b w:val="1"/>
-                <w:color w:val="fff2cc"/>
-                <w:shd w:fill="333333" w:val="clear"/>
-                <w:rtl w:val="0"/>
-              </w:rPr>
-              <w:t xml:space="preserve">:global</w:t>
-            </w:r>
-            <w:r>
-              <w:rPr>
-                <w:rFonts w:ascii="Consolas" w:cs="Consolas" w:eastAsia="Consolas" w:hAnsi="Consolas"/>
-                <w:b w:val="1"/>
-                <w:color w:val="fcc28c"/>
-                <w:shd w:fill="333333" w:val="clear"/>
-                <w:rtl w:val="0"/>
-              </w:rPr>
-              <w:t xml:space="preserve">.image_item</w:t>
+              <w:t xml:space="preserve">image_item</w:t>
             </w:r>
             <w:r>
               <w:rPr>
@@ -4646,67 +4402,6 @@
               <w:t xml:space="preserve">);</w:t>
               <w:br w:type="textWrapping"/>
               <w:t xml:space="preserve">      </w:t>
-            </w:r>
-            <w:r>
-              <w:rPr>
-                <w:rFonts w:ascii="Consolas" w:cs="Consolas" w:eastAsia="Consolas" w:hAnsi="Consolas"/>
-                <w:b w:val="1"/>
-                <w:color w:val="d5a6bd"/>
-                <w:shd w:fill="333333" w:val="clear"/>
-                <w:rtl w:val="0"/>
-              </w:rPr>
-              <w:t xml:space="preserve">MESSAGE</w:t>
-            </w:r>
-            <w:r>
-              <w:rPr>
-                <w:rFonts w:ascii="Consolas" w:cs="Consolas" w:eastAsia="Consolas" w:hAnsi="Consolas"/>
-                <w:b w:val="1"/>
-                <w:color w:val="ffffff"/>
-                <w:shd w:fill="333333" w:val="clear"/>
-                <w:rtl w:val="0"/>
-              </w:rPr>
-              <w:t xml:space="preserve">(</w:t>
-            </w:r>
-            <w:r>
-              <w:rPr>
-                <w:rFonts w:ascii="Consolas" w:cs="Consolas" w:eastAsia="Consolas" w:hAnsi="Consolas"/>
-                <w:b w:val="1"/>
-                <w:color w:val="d36363"/>
-                <w:shd w:fill="333333" w:val="clear"/>
-                <w:rtl w:val="0"/>
-              </w:rPr>
-              <w:t xml:space="preserve">'Image</w:t>
-            </w:r>
-            <w:r>
-              <w:rPr>
-                <w:rFonts w:ascii="Consolas" w:cs="Consolas" w:eastAsia="Consolas" w:hAnsi="Consolas"/>
-                <w:b w:val="1"/>
-                <w:color w:val="ffffff"/>
-                <w:shd w:fill="333333" w:val="clear"/>
-                <w:rtl w:val="0"/>
-              </w:rPr>
-              <w:t xml:space="preserve"> loaded successfully.');</w:t>
-              <w:br w:type="textWrapping"/>
-              <w:t xml:space="preserve">   </w:t>
-            </w:r>
-            <w:r>
-              <w:rPr>
-                <w:rFonts w:ascii="Consolas" w:cs="Consolas" w:eastAsia="Consolas" w:hAnsi="Consolas"/>
-                <w:b w:val="1"/>
-                <w:color w:val="fcc28c"/>
-                <w:shd w:fill="333333" w:val="clear"/>
-                <w:rtl w:val="0"/>
-              </w:rPr>
-              <w:t xml:space="preserve">ELSE</w:t>
-            </w:r>
-            <w:r>
-              <w:rPr>
-                <w:rFonts w:ascii="Consolas" w:cs="Consolas" w:eastAsia="Consolas" w:hAnsi="Consolas"/>
-                <w:b w:val="1"/>
-                <w:color w:val="ffffff"/>
-                <w:shd w:fill="333333" w:val="clear"/>
-                <w:rtl w:val="0"/>
-              </w:rPr>
               <w:br w:type="textWrapping"/>
               <w:t xml:space="preserve">      </w:t>
             </w:r>
@@ -4714,11 +4409,12 @@
               <w:rPr>
                 <w:rFonts w:ascii="Consolas" w:cs="Consolas" w:eastAsia="Consolas" w:hAnsi="Consolas"/>
                 <w:b w:val="1"/>
-                <w:color w:val="d5a6bd"/>
-                <w:shd w:fill="333333" w:val="clear"/>
-                <w:rtl w:val="0"/>
-              </w:rPr>
-              <w:t xml:space="preserve">MESSAGE</w:t>
+                <w:color w:val="93c47d"/>
+                <w:shd w:fill="333333" w:val="clear"/>
+                <w:rtl w:val="0"/>
+              </w:rPr>
+              <w:t xml:space="preserve">-- Log successful loading</w:t>
+              <w:br w:type="textWrapping"/>
             </w:r>
             <w:r>
               <w:rPr>
@@ -4728,27 +4424,11 @@
                 <w:shd w:fill="333333" w:val="clear"/>
                 <w:rtl w:val="0"/>
               </w:rPr>
-              <w:t xml:space="preserve">(</w:t>
-            </w:r>
-            <w:r>
-              <w:rPr>
-                <w:rFonts w:ascii="Consolas" w:cs="Consolas" w:eastAsia="Consolas" w:hAnsi="Consolas"/>
-                <w:b w:val="1"/>
-                <w:color w:val="d36363"/>
-                <w:shd w:fill="333333" w:val="clear"/>
-                <w:rtl w:val="0"/>
-              </w:rPr>
-              <w:t xml:space="preserve">'No</w:t>
-            </w:r>
-            <w:r>
-              <w:rPr>
-                <w:rFonts w:ascii="Consolas" w:cs="Consolas" w:eastAsia="Consolas" w:hAnsi="Consolas"/>
-                <w:b w:val="1"/>
-                <w:color w:val="ffffff"/>
-                <w:shd w:fill="333333" w:val="clear"/>
-                <w:rtl w:val="0"/>
-              </w:rPr>
-              <w:t xml:space="preserve"> image selected.');</w:t>
+              <w:t xml:space="preserve">      MESSAGE('Image loaded successfully, please save to push changes....');</w:t>
+              <w:br w:type="textWrapping"/>
+              <w:t xml:space="preserve">   ELSE</w:t>
+              <w:br w:type="textWrapping"/>
+              <w:t xml:space="preserve">      MESSAGE('No image selected.');</w:t>
               <w:br w:type="textWrapping"/>
               <w:t xml:space="preserve">   </w:t>
             </w:r>
@@ -5247,6 +4927,62 @@
                 <w:rtl w:val="0"/>
               </w:rPr>
               <w:t xml:space="preserve">   </w:t>
+            </w:r>
+            <w:r>
+              <w:rPr>
+                <w:rFonts w:ascii="Consolas" w:cs="Consolas" w:eastAsia="Consolas" w:hAnsi="Consolas"/>
+                <w:b w:val="1"/>
+                <w:color w:val="fff2cc"/>
+                <w:shd w:fill="333333" w:val="clear"/>
+                <w:rtl w:val="0"/>
+              </w:rPr>
+              <w:t xml:space="preserve">:global</w:t>
+            </w:r>
+            <w:r>
+              <w:rPr>
+                <w:rFonts w:ascii="Consolas" w:cs="Consolas" w:eastAsia="Consolas" w:hAnsi="Consolas"/>
+                <w:b w:val="1"/>
+                <w:color w:val="fcc28c"/>
+                <w:shd w:fill="333333" w:val="clear"/>
+                <w:rtl w:val="0"/>
+              </w:rPr>
+              <w:t xml:space="preserve">.image_file := </w:t>
+            </w:r>
+            <w:r>
+              <w:rPr>
+                <w:rFonts w:ascii="Consolas" w:cs="Consolas" w:eastAsia="Consolas" w:hAnsi="Consolas"/>
+                <w:b w:val="1"/>
+                <w:color w:val="cfe2f3"/>
+                <w:shd w:fill="333333" w:val="clear"/>
+                <w:rtl w:val="0"/>
+              </w:rPr>
+              <w:t xml:space="preserve">'webcam_capture.jpg'</w:t>
+            </w:r>
+            <w:r>
+              <w:rPr>
+                <w:rFonts w:ascii="Consolas" w:cs="Consolas" w:eastAsia="Consolas" w:hAnsi="Consolas"/>
+                <w:b w:val="1"/>
+                <w:color w:val="fcc28c"/>
+                <w:shd w:fill="333333" w:val="clear"/>
+                <w:rtl w:val="0"/>
+              </w:rPr>
+              <w:t xml:space="preserve">;</w:t>
+            </w:r>
+          </w:p>
+          <w:p>
+            <w:pPr>
+              <w:widowControl w:val="0"/>
+              <w:rPr>
+                <w:rFonts w:ascii="Consolas" w:cs="Consolas" w:eastAsia="Consolas" w:hAnsi="Consolas"/>
+                <w:b w:val="1"/>
+                <w:color w:val="fcc28c"/>
+                <w:shd w:fill="333333" w:val="clear"/>
+              </w:rPr>
+            </w:pPr>
+            <w:r>
+              <w:rPr>
+                <w:rtl w:val="0"/>
+              </w:rPr>
             </w:r>
           </w:p>
           <w:p>

</xml_diff>